<commit_message>
Se agregaron 3 practicas nuevas acerca de tuplas, conjuntos y listas
</commit_message>
<xml_diff>
--- a/WORD/Que es Python.docx
+++ b/WORD/Que es Python.docx
@@ -14,7 +14,7 @@
           <w:lang w:val="en"/>
         </w:rPr>
         <w:drawing>
-          <wp:inline distT="0" distB="0" distL="0" distR="0" wp14:anchorId="2FF33091" wp14:editId="027EE19A">
+          <wp:inline distT="0" distB="0" distL="0" distR="0" wp14:anchorId="2FF33091" wp14:editId="41ABEE51">
             <wp:extent cx="4305300" cy="2247900"/>
             <wp:effectExtent l="0" t="0" r="0" b="0"/>
             <wp:docPr id="1053316085" name="Imagen 2" descr="Tabla&#10;&#10;Descripción generada automáticamente con confianza baja"/>
@@ -1324,6 +1324,222 @@
       </w:r>
     </w:p>
     <w:p/>
+    <w:p>
+      <w:r>
+        <w:t>Estructuras de control en Python</w:t>
+      </w:r>
+    </w:p>
+    <w:p>
+      <w:r>
+        <w:t>Una estructura de control en programación es un bloque de código que permite controlar el flujo de ejecución de un programa.</w:t>
+      </w:r>
+    </w:p>
+    <w:p>
+      <w:proofErr w:type="gramStart"/>
+      <w:r>
+        <w:t>Que estructuras de control existen?</w:t>
+      </w:r>
+      <w:proofErr w:type="gramEnd"/>
+    </w:p>
+    <w:p>
+      <w:pPr>
+        <w:pStyle w:val="Prrafodelista"/>
+        <w:numPr>
+          <w:ilvl w:val="0"/>
+          <w:numId w:val="8"/>
+        </w:numPr>
+      </w:pPr>
+      <w:proofErr w:type="spellStart"/>
+      <w:r>
+        <w:t>If</w:t>
+      </w:r>
+      <w:proofErr w:type="spellEnd"/>
+    </w:p>
+    <w:p>
+      <w:pPr>
+        <w:pStyle w:val="Prrafodelista"/>
+        <w:numPr>
+          <w:ilvl w:val="0"/>
+          <w:numId w:val="8"/>
+        </w:numPr>
+      </w:pPr>
+      <w:proofErr w:type="spellStart"/>
+      <w:r>
+        <w:t>If-else</w:t>
+      </w:r>
+      <w:proofErr w:type="spellEnd"/>
+    </w:p>
+    <w:p>
+      <w:pPr>
+        <w:pStyle w:val="Prrafodelista"/>
+        <w:numPr>
+          <w:ilvl w:val="0"/>
+          <w:numId w:val="8"/>
+        </w:numPr>
+      </w:pPr>
+      <w:proofErr w:type="spellStart"/>
+      <w:r>
+        <w:t>Elif</w:t>
+      </w:r>
+      <w:proofErr w:type="spellEnd"/>
+    </w:p>
+    <w:p>
+      <w:pPr>
+        <w:pStyle w:val="Prrafodelista"/>
+        <w:numPr>
+          <w:ilvl w:val="0"/>
+          <w:numId w:val="8"/>
+        </w:numPr>
+      </w:pPr>
+      <w:proofErr w:type="spellStart"/>
+      <w:r>
+        <w:t>While</w:t>
+      </w:r>
+      <w:proofErr w:type="spellEnd"/>
+    </w:p>
+    <w:p>
+      <w:pPr>
+        <w:pStyle w:val="Prrafodelista"/>
+        <w:numPr>
+          <w:ilvl w:val="0"/>
+          <w:numId w:val="8"/>
+        </w:numPr>
+      </w:pPr>
+      <w:proofErr w:type="spellStart"/>
+      <w:r>
+        <w:t>For</w:t>
+      </w:r>
+      <w:proofErr w:type="spellEnd"/>
+    </w:p>
+    <w:p>
+      <w:r>
+        <w:t>Estructura de control condicional</w:t>
+      </w:r>
+    </w:p>
+    <w:p>
+      <w:pPr>
+        <w:pStyle w:val="Prrafodelista"/>
+        <w:numPr>
+          <w:ilvl w:val="0"/>
+          <w:numId w:val="9"/>
+        </w:numPr>
+      </w:pPr>
+      <w:proofErr w:type="spellStart"/>
+      <w:r>
+        <w:t>If</w:t>
+      </w:r>
+      <w:proofErr w:type="spellEnd"/>
+      <w:r>
+        <w:t>: si se cumple una condición se ejecuta</w:t>
+      </w:r>
+    </w:p>
+    <w:p>
+      <w:pPr>
+        <w:pStyle w:val="Prrafodelista"/>
+        <w:numPr>
+          <w:ilvl w:val="0"/>
+          <w:numId w:val="9"/>
+        </w:numPr>
+      </w:pPr>
+      <w:proofErr w:type="spellStart"/>
+      <w:r>
+        <w:t>If-else</w:t>
+      </w:r>
+      <w:proofErr w:type="spellEnd"/>
+      <w:r>
+        <w:t>: si se ejecuta una condición se ejecuta y si no se ejecuta algo mas</w:t>
+      </w:r>
+    </w:p>
+    <w:p>
+      <w:pPr>
+        <w:pStyle w:val="Prrafodelista"/>
+        <w:numPr>
+          <w:ilvl w:val="0"/>
+          <w:numId w:val="9"/>
+        </w:numPr>
+      </w:pPr>
+      <w:proofErr w:type="spellStart"/>
+      <w:r>
+        <w:t>Elif</w:t>
+      </w:r>
+      <w:proofErr w:type="spellEnd"/>
+      <w:r>
+        <w:t>: multi condiciones</w:t>
+      </w:r>
+    </w:p>
+    <w:p>
+      <w:r>
+        <w:t>Estructura de control de repetición</w:t>
+      </w:r>
+    </w:p>
+    <w:p>
+      <w:pPr>
+        <w:pStyle w:val="Prrafodelista"/>
+        <w:numPr>
+          <w:ilvl w:val="0"/>
+          <w:numId w:val="8"/>
+        </w:numPr>
+      </w:pPr>
+      <w:proofErr w:type="spellStart"/>
+      <w:r>
+        <w:t>While</w:t>
+      </w:r>
+      <w:proofErr w:type="spellEnd"/>
+      <w:r>
+        <w:t xml:space="preserve">: se utiliza para crear bucles que se </w:t>
+      </w:r>
+      <w:proofErr w:type="spellStart"/>
+      <w:r>
+        <w:t>ejecturan</w:t>
+      </w:r>
+      <w:proofErr w:type="spellEnd"/>
+      <w:r>
+        <w:t xml:space="preserve"> mientras una condición especifica sea verdadera.</w:t>
+      </w:r>
+    </w:p>
+    <w:p>
+      <w:pPr>
+        <w:pStyle w:val="Prrafodelista"/>
+        <w:numPr>
+          <w:ilvl w:val="0"/>
+          <w:numId w:val="8"/>
+        </w:numPr>
+      </w:pPr>
+      <w:proofErr w:type="spellStart"/>
+      <w:r>
+        <w:t>For</w:t>
+      </w:r>
+      <w:proofErr w:type="spellEnd"/>
+      <w:r>
+        <w:t xml:space="preserve"> se utiliza para iterar sobre una secuencia </w:t>
+      </w:r>
+      <w:proofErr w:type="gramStart"/>
+      <w:r>
+        <w:t>( como</w:t>
+      </w:r>
+      <w:proofErr w:type="gramEnd"/>
+      <w:r>
+        <w:t xml:space="preserve"> una lista, tupla, cadena, </w:t>
+      </w:r>
+      <w:proofErr w:type="spellStart"/>
+      <w:r>
+        <w:t>etc</w:t>
+      </w:r>
+      <w:proofErr w:type="spellEnd"/>
+      <w:r>
+        <w:t>) o un rango especifico de valores.</w:t>
+      </w:r>
+    </w:p>
+    <w:p>
+      <w:pPr>
+        <w:rPr>
+          <w:u w:val="single"/>
+        </w:rPr>
+      </w:pPr>
+    </w:p>
+    <w:p/>
+    <w:p/>
+    <w:p/>
     <w:sectPr>
       <w:pgSz w:w="12240" w:h="15840"/>
       <w:pgMar w:top="1417" w:right="1701" w:bottom="1417" w:left="1701" w:header="720" w:footer="720" w:gutter="0"/>
@@ -1450,6 +1666,119 @@
     </w:lvl>
   </w:abstractNum>
   <w:abstractNum w:abstractNumId="1" w15:restartNumberingAfterBreak="0">
+    <w:nsid w:val="075D3BF4"/>
+    <w:multiLevelType w:val="hybridMultilevel"/>
+    <w:tmpl w:val="62805B78"/>
+    <w:lvl w:ilvl="0" w:tplc="080A0001">
+      <w:start w:val="1"/>
+      <w:numFmt w:val="bullet"/>
+      <w:lvlText w:val=""/>
+      <w:lvlJc w:val="left"/>
+      <w:pPr>
+        <w:ind w:left="720" w:hanging="360"/>
+      </w:pPr>
+      <w:rPr>
+        <w:rFonts w:ascii="Symbol" w:hAnsi="Symbol" w:hint="default"/>
+      </w:rPr>
+    </w:lvl>
+    <w:lvl w:ilvl="1" w:tplc="080A0003" w:tentative="1">
+      <w:start w:val="1"/>
+      <w:numFmt w:val="bullet"/>
+      <w:lvlText w:val="o"/>
+      <w:lvlJc w:val="left"/>
+      <w:pPr>
+        <w:ind w:left="1440" w:hanging="360"/>
+      </w:pPr>
+      <w:rPr>
+        <w:rFonts w:ascii="Courier New" w:hAnsi="Courier New" w:cs="Courier New" w:hint="default"/>
+      </w:rPr>
+    </w:lvl>
+    <w:lvl w:ilvl="2" w:tplc="080A0005" w:tentative="1">
+      <w:start w:val="1"/>
+      <w:numFmt w:val="bullet"/>
+      <w:lvlText w:val=""/>
+      <w:lvlJc w:val="left"/>
+      <w:pPr>
+        <w:ind w:left="2160" w:hanging="360"/>
+      </w:pPr>
+      <w:rPr>
+        <w:rFonts w:ascii="Wingdings" w:hAnsi="Wingdings" w:hint="default"/>
+      </w:rPr>
+    </w:lvl>
+    <w:lvl w:ilvl="3" w:tplc="080A0001" w:tentative="1">
+      <w:start w:val="1"/>
+      <w:numFmt w:val="bullet"/>
+      <w:lvlText w:val=""/>
+      <w:lvlJc w:val="left"/>
+      <w:pPr>
+        <w:ind w:left="2880" w:hanging="360"/>
+      </w:pPr>
+      <w:rPr>
+        <w:rFonts w:ascii="Symbol" w:hAnsi="Symbol" w:hint="default"/>
+      </w:rPr>
+    </w:lvl>
+    <w:lvl w:ilvl="4" w:tplc="080A0003" w:tentative="1">
+      <w:start w:val="1"/>
+      <w:numFmt w:val="bullet"/>
+      <w:lvlText w:val="o"/>
+      <w:lvlJc w:val="left"/>
+      <w:pPr>
+        <w:ind w:left="3600" w:hanging="360"/>
+      </w:pPr>
+      <w:rPr>
+        <w:rFonts w:ascii="Courier New" w:hAnsi="Courier New" w:cs="Courier New" w:hint="default"/>
+      </w:rPr>
+    </w:lvl>
+    <w:lvl w:ilvl="5" w:tplc="080A0005" w:tentative="1">
+      <w:start w:val="1"/>
+      <w:numFmt w:val="bullet"/>
+      <w:lvlText w:val=""/>
+      <w:lvlJc w:val="left"/>
+      <w:pPr>
+        <w:ind w:left="4320" w:hanging="360"/>
+      </w:pPr>
+      <w:rPr>
+        <w:rFonts w:ascii="Wingdings" w:hAnsi="Wingdings" w:hint="default"/>
+      </w:rPr>
+    </w:lvl>
+    <w:lvl w:ilvl="6" w:tplc="080A0001" w:tentative="1">
+      <w:start w:val="1"/>
+      <w:numFmt w:val="bullet"/>
+      <w:lvlText w:val=""/>
+      <w:lvlJc w:val="left"/>
+      <w:pPr>
+        <w:ind w:left="5040" w:hanging="360"/>
+      </w:pPr>
+      <w:rPr>
+        <w:rFonts w:ascii="Symbol" w:hAnsi="Symbol" w:hint="default"/>
+      </w:rPr>
+    </w:lvl>
+    <w:lvl w:ilvl="7" w:tplc="080A0003" w:tentative="1">
+      <w:start w:val="1"/>
+      <w:numFmt w:val="bullet"/>
+      <w:lvlText w:val="o"/>
+      <w:lvlJc w:val="left"/>
+      <w:pPr>
+        <w:ind w:left="5760" w:hanging="360"/>
+      </w:pPr>
+      <w:rPr>
+        <w:rFonts w:ascii="Courier New" w:hAnsi="Courier New" w:cs="Courier New" w:hint="default"/>
+      </w:rPr>
+    </w:lvl>
+    <w:lvl w:ilvl="8" w:tplc="080A0005" w:tentative="1">
+      <w:start w:val="1"/>
+      <w:numFmt w:val="bullet"/>
+      <w:lvlText w:val=""/>
+      <w:lvlJc w:val="left"/>
+      <w:pPr>
+        <w:ind w:left="6480" w:hanging="360"/>
+      </w:pPr>
+      <w:rPr>
+        <w:rFonts w:ascii="Wingdings" w:hAnsi="Wingdings" w:hint="default"/>
+      </w:rPr>
+    </w:lvl>
+  </w:abstractNum>
+  <w:abstractNum w:abstractNumId="2" w15:restartNumberingAfterBreak="0">
     <w:nsid w:val="158D789F"/>
     <w:multiLevelType w:val="hybridMultilevel"/>
     <w:tmpl w:val="65922D1E"/>
@@ -1562,7 +1891,7 @@
       </w:rPr>
     </w:lvl>
   </w:abstractNum>
-  <w:abstractNum w:abstractNumId="2" w15:restartNumberingAfterBreak="0">
+  <w:abstractNum w:abstractNumId="3" w15:restartNumberingAfterBreak="0">
     <w:nsid w:val="26DB4727"/>
     <w:multiLevelType w:val="hybridMultilevel"/>
     <w:tmpl w:val="E4B8E76E"/>
@@ -1675,7 +2004,7 @@
       </w:rPr>
     </w:lvl>
   </w:abstractNum>
-  <w:abstractNum w:abstractNumId="3" w15:restartNumberingAfterBreak="0">
+  <w:abstractNum w:abstractNumId="4" w15:restartNumberingAfterBreak="0">
     <w:nsid w:val="36645CB7"/>
     <w:multiLevelType w:val="hybridMultilevel"/>
     <w:tmpl w:val="55C01E10"/>
@@ -1788,7 +2117,7 @@
       </w:rPr>
     </w:lvl>
   </w:abstractNum>
-  <w:abstractNum w:abstractNumId="4" w15:restartNumberingAfterBreak="0">
+  <w:abstractNum w:abstractNumId="5" w15:restartNumberingAfterBreak="0">
     <w:nsid w:val="52682548"/>
     <w:multiLevelType w:val="hybridMultilevel"/>
     <w:tmpl w:val="07327366"/>
@@ -1901,7 +2230,120 @@
       </w:rPr>
     </w:lvl>
   </w:abstractNum>
-  <w:abstractNum w:abstractNumId="5" w15:restartNumberingAfterBreak="0">
+  <w:abstractNum w:abstractNumId="6" w15:restartNumberingAfterBreak="0">
+    <w:nsid w:val="56716790"/>
+    <w:multiLevelType w:val="hybridMultilevel"/>
+    <w:tmpl w:val="7BA033BC"/>
+    <w:lvl w:ilvl="0" w:tplc="080A0001">
+      <w:start w:val="1"/>
+      <w:numFmt w:val="bullet"/>
+      <w:lvlText w:val=""/>
+      <w:lvlJc w:val="left"/>
+      <w:pPr>
+        <w:ind w:left="720" w:hanging="360"/>
+      </w:pPr>
+      <w:rPr>
+        <w:rFonts w:ascii="Symbol" w:hAnsi="Symbol" w:hint="default"/>
+      </w:rPr>
+    </w:lvl>
+    <w:lvl w:ilvl="1" w:tplc="080A0003" w:tentative="1">
+      <w:start w:val="1"/>
+      <w:numFmt w:val="bullet"/>
+      <w:lvlText w:val="o"/>
+      <w:lvlJc w:val="left"/>
+      <w:pPr>
+        <w:ind w:left="1440" w:hanging="360"/>
+      </w:pPr>
+      <w:rPr>
+        <w:rFonts w:ascii="Courier New" w:hAnsi="Courier New" w:cs="Courier New" w:hint="default"/>
+      </w:rPr>
+    </w:lvl>
+    <w:lvl w:ilvl="2" w:tplc="080A0005" w:tentative="1">
+      <w:start w:val="1"/>
+      <w:numFmt w:val="bullet"/>
+      <w:lvlText w:val=""/>
+      <w:lvlJc w:val="left"/>
+      <w:pPr>
+        <w:ind w:left="2160" w:hanging="360"/>
+      </w:pPr>
+      <w:rPr>
+        <w:rFonts w:ascii="Wingdings" w:hAnsi="Wingdings" w:hint="default"/>
+      </w:rPr>
+    </w:lvl>
+    <w:lvl w:ilvl="3" w:tplc="080A0001" w:tentative="1">
+      <w:start w:val="1"/>
+      <w:numFmt w:val="bullet"/>
+      <w:lvlText w:val=""/>
+      <w:lvlJc w:val="left"/>
+      <w:pPr>
+        <w:ind w:left="2880" w:hanging="360"/>
+      </w:pPr>
+      <w:rPr>
+        <w:rFonts w:ascii="Symbol" w:hAnsi="Symbol" w:hint="default"/>
+      </w:rPr>
+    </w:lvl>
+    <w:lvl w:ilvl="4" w:tplc="080A0003" w:tentative="1">
+      <w:start w:val="1"/>
+      <w:numFmt w:val="bullet"/>
+      <w:lvlText w:val="o"/>
+      <w:lvlJc w:val="left"/>
+      <w:pPr>
+        <w:ind w:left="3600" w:hanging="360"/>
+      </w:pPr>
+      <w:rPr>
+        <w:rFonts w:ascii="Courier New" w:hAnsi="Courier New" w:cs="Courier New" w:hint="default"/>
+      </w:rPr>
+    </w:lvl>
+    <w:lvl w:ilvl="5" w:tplc="080A0005" w:tentative="1">
+      <w:start w:val="1"/>
+      <w:numFmt w:val="bullet"/>
+      <w:lvlText w:val=""/>
+      <w:lvlJc w:val="left"/>
+      <w:pPr>
+        <w:ind w:left="4320" w:hanging="360"/>
+      </w:pPr>
+      <w:rPr>
+        <w:rFonts w:ascii="Wingdings" w:hAnsi="Wingdings" w:hint="default"/>
+      </w:rPr>
+    </w:lvl>
+    <w:lvl w:ilvl="6" w:tplc="080A0001" w:tentative="1">
+      <w:start w:val="1"/>
+      <w:numFmt w:val="bullet"/>
+      <w:lvlText w:val=""/>
+      <w:lvlJc w:val="left"/>
+      <w:pPr>
+        <w:ind w:left="5040" w:hanging="360"/>
+      </w:pPr>
+      <w:rPr>
+        <w:rFonts w:ascii="Symbol" w:hAnsi="Symbol" w:hint="default"/>
+      </w:rPr>
+    </w:lvl>
+    <w:lvl w:ilvl="7" w:tplc="080A0003" w:tentative="1">
+      <w:start w:val="1"/>
+      <w:numFmt w:val="bullet"/>
+      <w:lvlText w:val="o"/>
+      <w:lvlJc w:val="left"/>
+      <w:pPr>
+        <w:ind w:left="5760" w:hanging="360"/>
+      </w:pPr>
+      <w:rPr>
+        <w:rFonts w:ascii="Courier New" w:hAnsi="Courier New" w:cs="Courier New" w:hint="default"/>
+      </w:rPr>
+    </w:lvl>
+    <w:lvl w:ilvl="8" w:tplc="080A0005" w:tentative="1">
+      <w:start w:val="1"/>
+      <w:numFmt w:val="bullet"/>
+      <w:lvlText w:val=""/>
+      <w:lvlJc w:val="left"/>
+      <w:pPr>
+        <w:ind w:left="6480" w:hanging="360"/>
+      </w:pPr>
+      <w:rPr>
+        <w:rFonts w:ascii="Wingdings" w:hAnsi="Wingdings" w:hint="default"/>
+      </w:rPr>
+    </w:lvl>
+  </w:abstractNum>
+  <w:abstractNum w:abstractNumId="7" w15:restartNumberingAfterBreak="0">
     <w:nsid w:val="6BD77288"/>
     <w:multiLevelType w:val="hybridMultilevel"/>
     <w:tmpl w:val="37C8546E"/>
@@ -2014,7 +2456,7 @@
       </w:rPr>
     </w:lvl>
   </w:abstractNum>
-  <w:abstractNum w:abstractNumId="6" w15:restartNumberingAfterBreak="0">
+  <w:abstractNum w:abstractNumId="8" w15:restartNumberingAfterBreak="0">
     <w:nsid w:val="6DDC710E"/>
     <w:multiLevelType w:val="hybridMultilevel"/>
     <w:tmpl w:val="09F2D8A2"/>
@@ -2128,25 +2570,31 @@
     </w:lvl>
   </w:abstractNum>
   <w:num w:numId="1" w16cid:durableId="620723392">
+    <w:abstractNumId w:val="4"/>
+  </w:num>
+  <w:num w:numId="2" w16cid:durableId="1845968730">
     <w:abstractNumId w:val="3"/>
   </w:num>
-  <w:num w:numId="2" w16cid:durableId="1845968730">
-    <w:abstractNumId w:val="2"/>
-  </w:num>
   <w:num w:numId="3" w16cid:durableId="1250041716">
-    <w:abstractNumId w:val="6"/>
+    <w:abstractNumId w:val="8"/>
   </w:num>
   <w:num w:numId="4" w16cid:durableId="1470316249">
-    <w:abstractNumId w:val="4"/>
+    <w:abstractNumId w:val="5"/>
   </w:num>
   <w:num w:numId="5" w16cid:durableId="1885365518">
-    <w:abstractNumId w:val="1"/>
+    <w:abstractNumId w:val="2"/>
   </w:num>
   <w:num w:numId="6" w16cid:durableId="358891293">
     <w:abstractNumId w:val="0"/>
   </w:num>
   <w:num w:numId="7" w16cid:durableId="105078822">
-    <w:abstractNumId w:val="5"/>
+    <w:abstractNumId w:val="7"/>
+  </w:num>
+  <w:num w:numId="8" w16cid:durableId="808471345">
+    <w:abstractNumId w:val="6"/>
+  </w:num>
+  <w:num w:numId="9" w16cid:durableId="686562528">
+    <w:abstractNumId w:val="1"/>
   </w:num>
 </w:numbering>
 </file>

</xml_diff>

<commit_message>
Practica p13 de funciones en python
</commit_message>
<xml_diff>
--- a/WORD/Que es Python.docx
+++ b/WORD/Que es Python.docx
@@ -14,7 +14,7 @@
           <w:lang w:val="en"/>
         </w:rPr>
         <w:drawing>
-          <wp:inline distT="0" distB="0" distL="0" distR="0" wp14:anchorId="2FF33091" wp14:editId="41ABEE51">
+          <wp:inline distT="0" distB="0" distL="0" distR="0" wp14:anchorId="2FF33091" wp14:editId="3D86F849">
             <wp:extent cx="4305300" cy="2247900"/>
             <wp:effectExtent l="0" t="0" r="0" b="0"/>
             <wp:docPr id="1053316085" name="Imagen 2" descr="Tabla&#10;&#10;Descripción generada automáticamente con confianza baja"/>
@@ -1531,12 +1531,236 @@
       </w:r>
     </w:p>
     <w:p>
-      <w:pPr>
-        <w:rPr>
-          <w:u w:val="single"/>
-        </w:rPr>
-      </w:pPr>
-    </w:p>
+      <w:r>
+        <w:lastRenderedPageBreak/>
+        <w:t>programación orientada a objetos.</w:t>
+      </w:r>
+    </w:p>
+    <w:p>
+      <w:r>
+        <w:t>Cosas de lo mas cotidianas como un perro o un coche pueden ser representadas con clases. Estas clases tienen diferentes características, que en el caso del perro podrían ser la edad, el nombre o la raza. Llamaremos a estas características, atributos.</w:t>
+      </w:r>
+    </w:p>
+    <w:p>
+      <w:r>
+        <w:t xml:space="preserve">Por último, pueden existir diferentes tipos de perro. Podemos tener uno que se llama </w:t>
+      </w:r>
+      <w:proofErr w:type="spellStart"/>
+      <w:r>
+        <w:t>Toby</w:t>
+      </w:r>
+      <w:proofErr w:type="spellEnd"/>
+      <w:r>
+        <w:t xml:space="preserve"> o el del vecino que se llama </w:t>
+      </w:r>
+      <w:proofErr w:type="spellStart"/>
+      <w:r>
+        <w:t>Laika</w:t>
+      </w:r>
+      <w:proofErr w:type="spellEnd"/>
+      <w:r>
+        <w:t xml:space="preserve">. Llamaremos a estos diferentes tipos de perro objetos. Es decir, el concepto abstracto de perro es la clase, pero </w:t>
+      </w:r>
+      <w:proofErr w:type="spellStart"/>
+      <w:r>
+        <w:t>Toby</w:t>
+      </w:r>
+      <w:proofErr w:type="spellEnd"/>
+      <w:r>
+        <w:t xml:space="preserve"> o cualquier otro perro particular será el objeto.</w:t>
+      </w:r>
+    </w:p>
+    <w:p>
+      <w:proofErr w:type="gramStart"/>
+      <w:r>
+        <w:t xml:space="preserve">Que es la </w:t>
+      </w:r>
+      <w:proofErr w:type="spellStart"/>
+      <w:r>
+        <w:t>poo</w:t>
+      </w:r>
+      <w:proofErr w:type="spellEnd"/>
+      <w:r>
+        <w:t>?</w:t>
+      </w:r>
+      <w:proofErr w:type="gramEnd"/>
+    </w:p>
+    <w:p>
+      <w:r>
+        <w:t>La POO es un paradigma de programación que organiza el código en “Clases”. Las clases agrupan variables (“atributos”) y funciones (“métodos”) que representan entidades del mundo real.</w:t>
+      </w:r>
+    </w:p>
+    <w:p>
+      <w:proofErr w:type="gramStart"/>
+      <w:r>
+        <w:t>Para que sirve la POO?</w:t>
+      </w:r>
+      <w:proofErr w:type="gramEnd"/>
+      <w:r>
+        <w:t xml:space="preserve"> </w:t>
+      </w:r>
+    </w:p>
+    <w:p>
+      <w:r>
+        <w:t>La POO facilita la organización del código, lo hace mas reutilizable y adaptable a cambios.</w:t>
+      </w:r>
+    </w:p>
+    <w:p>
+      <w:proofErr w:type="gramStart"/>
+      <w:r>
+        <w:t>Que es una clase?</w:t>
+      </w:r>
+      <w:proofErr w:type="gramEnd"/>
+    </w:p>
+    <w:p>
+      <w:r>
+        <w:t xml:space="preserve">Una </w:t>
+      </w:r>
+      <w:proofErr w:type="spellStart"/>
+      <w:r>
+        <w:t>clas</w:t>
+      </w:r>
+      <w:proofErr w:type="spellEnd"/>
+      <w:r>
+        <w:t xml:space="preserve"> es una plantilla que define un conjunto de atributos y métodos que pueden ser utilizados para crear objetos. </w:t>
+      </w:r>
+    </w:p>
+    <w:p>
+      <w:r>
+        <w:t xml:space="preserve">Para crear una clase en Python, se utiliza la palabra clave </w:t>
+      </w:r>
+      <w:proofErr w:type="spellStart"/>
+      <w:r>
+        <w:t>class</w:t>
+      </w:r>
+      <w:proofErr w:type="spellEnd"/>
+      <w:r>
+        <w:t>.</w:t>
+      </w:r>
+    </w:p>
+    <w:p>
+      <w:r>
+        <w:t>Que es un atributo.</w:t>
+      </w:r>
+    </w:p>
+    <w:p>
+      <w:r>
+        <w:t>Un atributo en Python es una variable que se define dentro de una clase. Los atributos se utilizan para almacenar datos que son específicos de un objeto de esa clase.</w:t>
+      </w:r>
+    </w:p>
+    <w:p>
+      <w:r>
+        <w:t xml:space="preserve">En otras palabras, los atributos son como las propiedades de un objeto. Por ejemplo, un </w:t>
+      </w:r>
+      <w:proofErr w:type="spellStart"/>
+      <w:r>
+        <w:t>obketo</w:t>
+      </w:r>
+      <w:proofErr w:type="spellEnd"/>
+      <w:r>
+        <w:t xml:space="preserve"> Persona podría tener atributos como nombre, edad y afición.</w:t>
+      </w:r>
+    </w:p>
+    <w:p>
+      <w:proofErr w:type="gramStart"/>
+      <w:r>
+        <w:t>Que es un método?</w:t>
+      </w:r>
+      <w:proofErr w:type="gramEnd"/>
+    </w:p>
+    <w:p>
+      <w:r>
+        <w:t>Un método en Python es una función que se define dentro de una clase. Los métodos se utilizan para realizar acciones sobre un objeto de esa clase.</w:t>
+      </w:r>
+    </w:p>
+    <w:p>
+      <w:r>
+        <w:t>Los métodos son acciones que un objeto puede realizar.</w:t>
+      </w:r>
+    </w:p>
+    <w:p>
+      <w:proofErr w:type="gramStart"/>
+      <w:r>
+        <w:t>Que es un objeto?</w:t>
+      </w:r>
+      <w:proofErr w:type="gramEnd"/>
+    </w:p>
+    <w:p>
+      <w:r>
+        <w:t xml:space="preserve">Un objeto es una entidad que contiene datos y comportamiento. En programación, un objeto es una instancia de una clase. </w:t>
+      </w:r>
+    </w:p>
+    <w:p>
+      <w:r>
+        <w:lastRenderedPageBreak/>
+        <w:t>En otras palabras, los objetos son como cosas del mundo real que podemos representar en nuestro código.</w:t>
+      </w:r>
+    </w:p>
+    <w:p>
+      <w:proofErr w:type="gramStart"/>
+      <w:r>
+        <w:t>Que es el encapsulamiento?</w:t>
+      </w:r>
+      <w:proofErr w:type="gramEnd"/>
+    </w:p>
+    <w:p>
+      <w:r>
+        <w:t>El encapsulamiento te permite controlar que partes de tu código son accesibles desde el exterior.</w:t>
+      </w:r>
+    </w:p>
+    <w:p>
+      <w:r>
+        <w:t>Se utilizan dos guiones bajos (“__”) como prefijo para los nombres de atributos y métodos que se consideran privados y no deberían ser accedidos desde el exterior.</w:t>
+      </w:r>
+    </w:p>
+    <w:p>
+      <w:r>
+        <w:t xml:space="preserve">Modificadores de </w:t>
+      </w:r>
+      <w:proofErr w:type="spellStart"/>
+      <w:r>
+        <w:t>accesio</w:t>
+      </w:r>
+      <w:proofErr w:type="spellEnd"/>
+      <w:r>
+        <w:t xml:space="preserve">: se pueden usar </w:t>
+      </w:r>
+      <w:proofErr w:type="spellStart"/>
+      <w:r>
+        <w:t>palabres</w:t>
+      </w:r>
+      <w:proofErr w:type="spellEnd"/>
+      <w:r>
+        <w:t xml:space="preserve"> clave como </w:t>
+      </w:r>
+      <w:proofErr w:type="spellStart"/>
+      <w:r>
+        <w:t>public</w:t>
+      </w:r>
+      <w:proofErr w:type="spellEnd"/>
+      <w:r>
+        <w:t xml:space="preserve">, </w:t>
+      </w:r>
+      <w:proofErr w:type="spellStart"/>
+      <w:r>
+        <w:t>protected</w:t>
+      </w:r>
+      <w:proofErr w:type="spellEnd"/>
+      <w:r>
+        <w:t xml:space="preserve"> y </w:t>
+      </w:r>
+      <w:proofErr w:type="spellStart"/>
+      <w:r>
+        <w:t>private</w:t>
+      </w:r>
+      <w:proofErr w:type="spellEnd"/>
+      <w:r>
+        <w:t>.</w:t>
+      </w:r>
+    </w:p>
+    <w:p/>
+    <w:p/>
+    <w:p/>
     <w:p/>
     <w:p/>
     <w:p/>

</xml_diff>

<commit_message>
Herencia y actualizacion del word
</commit_message>
<xml_diff>
--- a/WORD/Que es Python.docx
+++ b/WORD/Que es Python.docx
@@ -14,7 +14,7 @@
           <w:lang w:val="en"/>
         </w:rPr>
         <w:drawing>
-          <wp:inline distT="0" distB="0" distL="0" distR="0" wp14:anchorId="2FF33091" wp14:editId="3D86F849">
+          <wp:inline distT="0" distB="0" distL="0" distR="0" wp14:anchorId="2FF33091" wp14:editId="36023633">
             <wp:extent cx="4305300" cy="2247900"/>
             <wp:effectExtent l="0" t="0" r="0" b="0"/>
             <wp:docPr id="1053316085" name="Imagen 2" descr="Tabla&#10;&#10;Descripción generada automáticamente con confianza baja"/>
@@ -70,7 +70,6 @@
           <w:bCs/>
         </w:rPr>
       </w:pPr>
-      <w:proofErr w:type="gramStart"/>
       <w:r>
         <w:rPr>
           <w:b/>
@@ -78,35 +77,10 @@
         </w:rPr>
         <w:t>Que es Python?</w:t>
       </w:r>
-      <w:proofErr w:type="gramEnd"/>
-    </w:p>
-    <w:p>
-      <w:r>
-        <w:t xml:space="preserve">Python es un lenguaje de </w:t>
-      </w:r>
-      <w:proofErr w:type="spellStart"/>
-      <w:r>
-        <w:t>programacion</w:t>
-      </w:r>
-      <w:proofErr w:type="spellEnd"/>
-      <w:r>
-        <w:t xml:space="preserve"> creado por Guido van Rossum a principios de los años 90 cuyo nombre </w:t>
-      </w:r>
-      <w:proofErr w:type="spellStart"/>
-      <w:r>
-        <w:t>esta</w:t>
-      </w:r>
-      <w:proofErr w:type="spellEnd"/>
-      <w:r>
-        <w:t xml:space="preserve"> inspirado en el grupo de </w:t>
-      </w:r>
-      <w:proofErr w:type="spellStart"/>
-      <w:r>
-        <w:t>comicos</w:t>
-      </w:r>
-      <w:proofErr w:type="spellEnd"/>
-      <w:r>
-        <w:t xml:space="preserve"> ingleses "Monty Python".</w:t>
+    </w:p>
+    <w:p>
+      <w:r>
+        <w:t>Python es un lenguaje de programacion creado por Guido van Rossum a principios de los años 90 cuyo nombre esta inspirado en el grupo de comicos ingleses "Monty Python".</w:t>
       </w:r>
     </w:p>
     <w:p>
@@ -116,7 +90,6 @@
           <w:bCs/>
         </w:rPr>
       </w:pPr>
-      <w:proofErr w:type="gramStart"/>
       <w:r>
         <w:rPr>
           <w:b/>
@@ -124,67 +97,10 @@
         </w:rPr>
         <w:t>Quien es Guido Van Rossum?</w:t>
       </w:r>
-      <w:proofErr w:type="gramEnd"/>
-    </w:p>
-    <w:p>
-      <w:r>
-        <w:t xml:space="preserve">Van Rossum </w:t>
-      </w:r>
-      <w:proofErr w:type="spellStart"/>
-      <w:r>
-        <w:t>nacio</w:t>
-      </w:r>
-      <w:proofErr w:type="spellEnd"/>
-      <w:r>
-        <w:t xml:space="preserve"> y </w:t>
-      </w:r>
-      <w:proofErr w:type="spellStart"/>
-      <w:r>
-        <w:t>crecio</w:t>
-      </w:r>
-      <w:proofErr w:type="spellEnd"/>
-      <w:r>
-        <w:t xml:space="preserve"> en los </w:t>
-      </w:r>
-      <w:proofErr w:type="spellStart"/>
-      <w:r>
-        <w:t>paises</w:t>
-      </w:r>
-      <w:proofErr w:type="spellEnd"/>
-      <w:r>
-        <w:t xml:space="preserve"> bajos, donde obtuvo su </w:t>
-      </w:r>
-      <w:proofErr w:type="spellStart"/>
-      <w:r>
-        <w:t>titulacion</w:t>
-      </w:r>
-      <w:proofErr w:type="spellEnd"/>
-      <w:r>
-        <w:t xml:space="preserve"> universitaria en </w:t>
-      </w:r>
-      <w:proofErr w:type="spellStart"/>
-      <w:r>
-        <w:t>matematicas</w:t>
-      </w:r>
-      <w:proofErr w:type="spellEnd"/>
-      <w:r>
-        <w:t xml:space="preserve"> y </w:t>
-      </w:r>
-      <w:proofErr w:type="spellStart"/>
-      <w:r>
-        <w:t>computacion</w:t>
-      </w:r>
-      <w:proofErr w:type="spellEnd"/>
-      <w:r>
-        <w:t xml:space="preserve"> por la Universidad de </w:t>
-      </w:r>
-      <w:proofErr w:type="spellStart"/>
-      <w:r>
-        <w:t>Amsterdam</w:t>
-      </w:r>
-      <w:proofErr w:type="spellEnd"/>
-      <w:r>
-        <w:t xml:space="preserve"> en 1982.</w:t>
+    </w:p>
+    <w:p>
+      <w:r>
+        <w:t>Van Rossum nacio y crecio en los paises bajos, donde obtuvo su titulacion universitaria en matematicas y computacion por la Universidad de Amsterdam en 1982.</w:t>
       </w:r>
     </w:p>
     <w:p>
@@ -222,7 +138,6 @@
           <w:bCs/>
         </w:rPr>
       </w:pPr>
-      <w:proofErr w:type="gramStart"/>
       <w:r>
         <w:rPr>
           <w:b/>
@@ -230,141 +145,15 @@
         </w:rPr>
         <w:t>Como ocurre la idea de Python?</w:t>
       </w:r>
-      <w:proofErr w:type="gramEnd"/>
-    </w:p>
-    <w:p>
-      <w:r>
-        <w:t xml:space="preserve">"Hace seis años, en diciembre de 1989, </w:t>
-      </w:r>
-      <w:proofErr w:type="spellStart"/>
-      <w:r>
-        <w:t>etaba</w:t>
-      </w:r>
-      <w:proofErr w:type="spellEnd"/>
-      <w:r>
-        <w:t xml:space="preserve"> buscando un proyecto de </w:t>
-      </w:r>
-      <w:proofErr w:type="spellStart"/>
-      <w:r>
-        <w:t>programacion</w:t>
-      </w:r>
-      <w:proofErr w:type="spellEnd"/>
-      <w:r>
-        <w:t xml:space="preserve"> como hobby que em mantuviera ocupado durante las semanas de navidad. Mi oficina </w:t>
-      </w:r>
-      <w:proofErr w:type="spellStart"/>
-      <w:r>
-        <w:t>estaria</w:t>
-      </w:r>
-      <w:proofErr w:type="spellEnd"/>
-      <w:r>
-        <w:t xml:space="preserve"> cerrada y no </w:t>
-      </w:r>
-      <w:proofErr w:type="spellStart"/>
-      <w:r>
-        <w:t>tendria</w:t>
-      </w:r>
-      <w:proofErr w:type="spellEnd"/>
-      <w:r>
-        <w:t xml:space="preserve"> </w:t>
-      </w:r>
-      <w:proofErr w:type="spellStart"/>
-      <w:r>
-        <w:t>mas</w:t>
-      </w:r>
-      <w:proofErr w:type="spellEnd"/>
-      <w:r>
-        <w:t xml:space="preserve"> que mi ordenador de casa a mano. </w:t>
-      </w:r>
-      <w:proofErr w:type="spellStart"/>
-      <w:proofErr w:type="gramStart"/>
-      <w:r>
-        <w:t>Decidi</w:t>
-      </w:r>
-      <w:proofErr w:type="spellEnd"/>
-      <w:r>
-        <w:t xml:space="preserve">  escribir</w:t>
-      </w:r>
-      <w:proofErr w:type="gramEnd"/>
-      <w:r>
-        <w:t xml:space="preserve"> un </w:t>
-      </w:r>
-      <w:proofErr w:type="spellStart"/>
-      <w:r>
-        <w:t>interprete</w:t>
-      </w:r>
-      <w:proofErr w:type="spellEnd"/>
-      <w:r>
-        <w:t xml:space="preserve"> para el nuevo lenguaje de scripting que </w:t>
-      </w:r>
-      <w:proofErr w:type="spellStart"/>
-      <w:r>
-        <w:t>habia</w:t>
-      </w:r>
-      <w:proofErr w:type="spellEnd"/>
-      <w:r>
-        <w:t xml:space="preserve"> estado ideando recientemente: un descendiente de ABC que </w:t>
-      </w:r>
-      <w:proofErr w:type="spellStart"/>
-      <w:r>
-        <w:t>gustaria</w:t>
-      </w:r>
-      <w:proofErr w:type="spellEnd"/>
-      <w:r>
-        <w:t xml:space="preserve"> a los hackers de Unix-c. </w:t>
-      </w:r>
-      <w:proofErr w:type="spellStart"/>
-      <w:r>
-        <w:t>Elegi</w:t>
-      </w:r>
-      <w:proofErr w:type="spellEnd"/>
-      <w:r>
-        <w:t xml:space="preserve"> el nombre de Python para el </w:t>
-      </w:r>
-      <w:proofErr w:type="spellStart"/>
-      <w:r>
-        <w:t>pryecto</w:t>
-      </w:r>
-      <w:proofErr w:type="spellEnd"/>
-      <w:r>
-        <w:t xml:space="preserve">, </w:t>
-      </w:r>
-      <w:proofErr w:type="spellStart"/>
-      <w:r>
-        <w:t>encontrandome</w:t>
-      </w:r>
-      <w:proofErr w:type="spellEnd"/>
-      <w:r>
-        <w:t xml:space="preserve"> en un estado de </w:t>
-      </w:r>
-      <w:proofErr w:type="spellStart"/>
-      <w:r>
-        <w:t>animo</w:t>
-      </w:r>
-      <w:proofErr w:type="spellEnd"/>
-      <w:r>
-        <w:t xml:space="preserve"> ligeramente irreverente[</w:t>
-      </w:r>
-    </w:p>
-    <w:p>
-      <w:r>
-        <w:t xml:space="preserve">" Me </w:t>
-      </w:r>
-      <w:proofErr w:type="spellStart"/>
-      <w:r>
-        <w:t>gussto</w:t>
-      </w:r>
-      <w:proofErr w:type="spellEnd"/>
-      <w:r>
-        <w:t xml:space="preserve"> la idea de un lenguaje de </w:t>
-      </w:r>
-      <w:proofErr w:type="spellStart"/>
-      <w:r>
-        <w:t>programacion</w:t>
-      </w:r>
-      <w:proofErr w:type="spellEnd"/>
-      <w:r>
-        <w:t xml:space="preserve"> que se llama como una serpiente sinuosa y poderosa"</w:t>
+    </w:p>
+    <w:p>
+      <w:r>
+        <w:t>"Hace seis años, en diciembre de 1989, etaba buscando un proyecto de programacion como hobby que em mantuviera ocupado durante las semanas de navidad. Mi oficina estaria cerrada y no tendria mas que mi ordenador de casa a mano. Decidi  escribir un interprete para el nuevo lenguaje de scripting que habia estado ideando recientemente: un descendiente de ABC que gustaria a los hackers de Unix-c. Elegi el nombre de Python para el pryecto, encontrandome en un estado de animo ligeramente irreverente[</w:t>
+      </w:r>
+    </w:p>
+    <w:p>
+      <w:r>
+        <w:t>" Me gussto la idea de un lenguaje de programacion que se llama como una serpiente sinuosa y poderosa"</w:t>
       </w:r>
     </w:p>
     <w:p/>
@@ -375,7 +164,6 @@
           <w:bCs/>
         </w:rPr>
       </w:pPr>
-      <w:proofErr w:type="gramStart"/>
       <w:r>
         <w:rPr>
           <w:b/>
@@ -384,7 +172,6 @@
         <w:lastRenderedPageBreak/>
         <w:t>Que es Python como lenguaje de programación?</w:t>
       </w:r>
-      <w:proofErr w:type="gramEnd"/>
     </w:p>
     <w:p>
       <w:r>
@@ -432,15 +219,7 @@
         </w:numPr>
       </w:pPr>
       <w:r>
-        <w:t xml:space="preserve">Interpretado: Se ejecuta directamente en la </w:t>
-      </w:r>
-      <w:proofErr w:type="spellStart"/>
-      <w:r>
-        <w:t>maquina</w:t>
-      </w:r>
-      <w:proofErr w:type="spellEnd"/>
-      <w:r>
-        <w:t xml:space="preserve"> virtual de Python y no tiene que crear un archivo ejecutable.</w:t>
+        <w:t>Interpretado: Se ejecuta directamente en la maquina virtual de Python y no tiene que crear un archivo ejecutable.</w:t>
       </w:r>
     </w:p>
     <w:p>
@@ -463,21 +242,8 @@
           <w:numId w:val="1"/>
         </w:numPr>
       </w:pPr>
-      <w:proofErr w:type="spellStart"/>
-      <w:r>
-        <w:t>Codigo</w:t>
-      </w:r>
-      <w:proofErr w:type="spellEnd"/>
-      <w:r>
-        <w:t xml:space="preserve"> abierto: </w:t>
-      </w:r>
-      <w:proofErr w:type="spellStart"/>
-      <w:r>
-        <w:t>Codigo</w:t>
-      </w:r>
-      <w:proofErr w:type="spellEnd"/>
-      <w:r>
-        <w:t xml:space="preserve"> fuente disponible para editar.</w:t>
+      <w:r>
+        <w:t>Codigo abierto: Codigo fuente disponible para editar.</w:t>
       </w:r>
     </w:p>
     <w:p>
@@ -540,15 +306,7 @@
         </w:numPr>
       </w:pPr>
       <w:r>
-        <w:t xml:space="preserve">Machine </w:t>
-      </w:r>
-      <w:proofErr w:type="spellStart"/>
-      <w:r>
-        <w:t>learning</w:t>
-      </w:r>
-      <w:proofErr w:type="spellEnd"/>
-      <w:r>
-        <w:t>.</w:t>
+        <w:t>Machine learning.</w:t>
       </w:r>
     </w:p>
     <w:p>
@@ -616,23 +374,7 @@
         </w:numPr>
       </w:pPr>
       <w:r>
-        <w:t xml:space="preserve">Son aquellos </w:t>
-      </w:r>
-      <w:proofErr w:type="spellStart"/>
-      <w:r>
-        <w:t>numero</w:t>
-      </w:r>
-      <w:proofErr w:type="spellEnd"/>
-      <w:r>
-        <w:t xml:space="preserve"> </w:t>
-      </w:r>
-      <w:proofErr w:type="spellStart"/>
-      <w:r>
-        <w:t>spositivos</w:t>
-      </w:r>
-      <w:proofErr w:type="spellEnd"/>
-      <w:r>
-        <w:t xml:space="preserve"> o negativos que no tienen decimales.</w:t>
+        <w:t>Son aquellos numero spositivos o negativos que no tienen decimales.</w:t>
       </w:r>
     </w:p>
     <w:p>
@@ -644,23 +386,7 @@
         </w:numPr>
       </w:pPr>
       <w:r>
-        <w:t xml:space="preserve">En Python se pueden representar mediante el tipo de dato </w:t>
-      </w:r>
-      <w:proofErr w:type="spellStart"/>
-      <w:r>
-        <w:t>int</w:t>
-      </w:r>
-      <w:proofErr w:type="spellEnd"/>
-      <w:r>
-        <w:t xml:space="preserve"> (entero, </w:t>
-      </w:r>
-      <w:proofErr w:type="spellStart"/>
-      <w:r>
-        <w:t>integer</w:t>
-      </w:r>
-      <w:proofErr w:type="spellEnd"/>
-      <w:r>
-        <w:t>).</w:t>
+        <w:t>En Python se pueden representar mediante el tipo de dato int (entero, integer).</w:t>
       </w:r>
     </w:p>
     <w:p>
@@ -672,15 +398,7 @@
         </w:numPr>
       </w:pPr>
       <w:r>
-        <w:t xml:space="preserve">El tipo de dato </w:t>
-      </w:r>
-      <w:proofErr w:type="spellStart"/>
-      <w:r>
-        <w:t>int</w:t>
-      </w:r>
-      <w:proofErr w:type="spellEnd"/>
-      <w:r>
-        <w:t xml:space="preserve"> puede manejar números de -2,147,483,648 a 2,147,483,647 en 32 bits.</w:t>
+        <w:t>El tipo de dato int puede manejar números de -2,147,483,648 a 2,147,483,647 en 32 bits.</w:t>
       </w:r>
     </w:p>
     <w:p>
@@ -692,23 +410,7 @@
         </w:numPr>
       </w:pPr>
       <w:r>
-        <w:t xml:space="preserve">El tipo de dato </w:t>
-      </w:r>
-      <w:proofErr w:type="spellStart"/>
-      <w:r>
-        <w:t>long</w:t>
-      </w:r>
-      <w:proofErr w:type="spellEnd"/>
-      <w:r>
-        <w:t xml:space="preserve"> </w:t>
-      </w:r>
-      <w:proofErr w:type="spellStart"/>
-      <w:r>
-        <w:t>int</w:t>
-      </w:r>
-      <w:proofErr w:type="spellEnd"/>
-      <w:r>
-        <w:t xml:space="preserve"> en 64 bits el rango es mucho mayor.</w:t>
+        <w:t>El tipo de dato long int en 64 bits el rango es mucho mayor.</w:t>
       </w:r>
     </w:p>
     <w:p>
@@ -725,15 +427,7 @@
         </w:numPr>
       </w:pPr>
       <w:r>
-        <w:t xml:space="preserve">Los números reales son los que tienen decimales. En Python se expresan mediante el tipo </w:t>
-      </w:r>
-      <w:proofErr w:type="spellStart"/>
-      <w:r>
-        <w:t>float</w:t>
-      </w:r>
-      <w:proofErr w:type="spellEnd"/>
-      <w:r>
-        <w:t>.</w:t>
+        <w:t>Los números reales son los que tienen decimales. En Python se expresan mediante el tipo float.</w:t>
       </w:r>
     </w:p>
     <w:p>
@@ -745,15 +439,7 @@
         </w:numPr>
       </w:pPr>
       <w:r>
-        <w:t xml:space="preserve">En otros lenguajes tenemos </w:t>
-      </w:r>
-      <w:proofErr w:type="spellStart"/>
-      <w:r>
-        <w:t>double</w:t>
-      </w:r>
-      <w:proofErr w:type="spellEnd"/>
-      <w:r>
-        <w:t xml:space="preserve"> como en c#.</w:t>
+        <w:t>En otros lenguajes tenemos double como en c#.</w:t>
       </w:r>
     </w:p>
     <w:p>
@@ -765,31 +451,7 @@
         </w:numPr>
       </w:pPr>
       <w:r>
-        <w:t xml:space="preserve">Este formato utiliza 64 bits para almacenar cada </w:t>
-      </w:r>
-      <w:proofErr w:type="spellStart"/>
-      <w:r>
-        <w:t>numero</w:t>
-      </w:r>
-      <w:proofErr w:type="spellEnd"/>
-      <w:r>
-        <w:t xml:space="preserve">, lo que significa que los números de tipo </w:t>
-      </w:r>
-      <w:proofErr w:type="spellStart"/>
-      <w:r>
-        <w:t>float</w:t>
-      </w:r>
-      <w:proofErr w:type="spellEnd"/>
-      <w:r>
-        <w:t xml:space="preserve"> en Python pueden representar un rango de valores muy grande (53 </w:t>
-      </w:r>
-      <w:proofErr w:type="spellStart"/>
-      <w:r>
-        <w:t>digitos</w:t>
-      </w:r>
-      <w:proofErr w:type="spellEnd"/>
-      <w:r>
-        <w:t xml:space="preserve"> decimales).</w:t>
+        <w:t>Este formato utiliza 64 bits para almacenar cada numero, lo que significa que los números de tipo float en Python pueden representar un rango de valores muy grande (53 digitos decimales).</w:t>
       </w:r>
     </w:p>
     <w:p>
@@ -1031,28 +693,12 @@
     </w:p>
     <w:p>
       <w:r>
-        <w:t>Triple=”</w:t>
-      </w:r>
-      <w:proofErr w:type="gramStart"/>
-      <w:r>
-        <w:t>””Primera</w:t>
-      </w:r>
-      <w:proofErr w:type="gramEnd"/>
-      <w:r>
-        <w:t xml:space="preserve"> línea</w:t>
-      </w:r>
-    </w:p>
-    <w:p>
-      <w:r>
-        <w:t xml:space="preserve">Esto se </w:t>
-      </w:r>
-      <w:proofErr w:type="spellStart"/>
-      <w:r>
-        <w:t>vera</w:t>
-      </w:r>
-      <w:proofErr w:type="spellEnd"/>
-      <w:r>
-        <w:t xml:space="preserve"> en otra línea”””</w:t>
+        <w:t>Triple=”””Primera línea</w:t>
+      </w:r>
+    </w:p>
+    <w:p>
+      <w:r>
+        <w:t>Esto se vera en otra línea”””</w:t>
       </w:r>
     </w:p>
     <w:p>
@@ -1125,13 +771,8 @@
           <w:numId w:val="5"/>
         </w:numPr>
       </w:pPr>
-      <w:proofErr w:type="spellStart"/>
-      <w:r>
-        <w:t>Mi_lista</w:t>
-      </w:r>
-      <w:proofErr w:type="spellEnd"/>
-      <w:r>
-        <w:t xml:space="preserve"> = [1,2,3,’Hola’, 5.0, True]</w:t>
+      <w:r>
+        <w:t>Mi_lista = [1,2,3,’Hola’, 5.0, True]</w:t>
       </w:r>
     </w:p>
     <w:p>
@@ -1184,13 +825,8 @@
           <w:numId w:val="6"/>
         </w:numPr>
       </w:pPr>
-      <w:proofErr w:type="spellStart"/>
-      <w:r>
-        <w:t>mi_tupla</w:t>
-      </w:r>
-      <w:proofErr w:type="spellEnd"/>
-      <w:r>
-        <w:t xml:space="preserve"> = (1,2, ‘hola’, 3.0, True)</w:t>
+      <w:r>
+        <w:t>mi_tupla = (1,2, ‘hola’, 3.0, True)</w:t>
       </w:r>
     </w:p>
     <w:p>
@@ -1255,23 +891,7 @@
         </w:numPr>
       </w:pPr>
       <w:r>
-        <w:t xml:space="preserve">Los conjuntos se definen utilizando llaves {} o utilizando el </w:t>
-      </w:r>
-      <w:proofErr w:type="spellStart"/>
-      <w:r>
-        <w:t>contructor</w:t>
-      </w:r>
-      <w:proofErr w:type="spellEnd"/>
-      <w:r>
-        <w:t xml:space="preserve"> </w:t>
-      </w:r>
-      <w:proofErr w:type="gramStart"/>
-      <w:r>
-        <w:t>set(</w:t>
-      </w:r>
-      <w:proofErr w:type="gramEnd"/>
-      <w:r>
-        <w:t>).</w:t>
+        <w:t>Los conjuntos se definen utilizando llaves {} o utilizando el contructor set().</w:t>
       </w:r>
     </w:p>
     <w:p>
@@ -1282,21 +902,8 @@
           <w:numId w:val="7"/>
         </w:numPr>
       </w:pPr>
-      <w:proofErr w:type="spellStart"/>
-      <w:r>
-        <w:t>Mi_conjunto</w:t>
-      </w:r>
-      <w:proofErr w:type="spellEnd"/>
-      <w:r>
-        <w:t xml:space="preserve"> = </w:t>
-      </w:r>
-      <w:proofErr w:type="gramStart"/>
-      <w:r>
-        <w:t>set(</w:t>
-      </w:r>
-      <w:proofErr w:type="gramEnd"/>
-      <w:r>
-        <w:t>[4,5, ’mundo’, False])</w:t>
+      <w:r>
+        <w:t>Mi_conjunto = set([4,5, ’mundo’, False])</w:t>
       </w:r>
     </w:p>
     <w:p>
@@ -1335,11 +942,9 @@
       </w:r>
     </w:p>
     <w:p>
-      <w:proofErr w:type="gramStart"/>
       <w:r>
         <w:t>Que estructuras de control existen?</w:t>
       </w:r>
-      <w:proofErr w:type="gramEnd"/>
     </w:p>
     <w:p>
       <w:pPr>
@@ -1349,11 +954,9 @@
           <w:numId w:val="8"/>
         </w:numPr>
       </w:pPr>
-      <w:proofErr w:type="spellStart"/>
       <w:r>
         <w:t>If</w:t>
       </w:r>
-      <w:proofErr w:type="spellEnd"/>
     </w:p>
     <w:p>
       <w:pPr>
@@ -1363,11 +966,9 @@
           <w:numId w:val="8"/>
         </w:numPr>
       </w:pPr>
-      <w:proofErr w:type="spellStart"/>
       <w:r>
         <w:t>If-else</w:t>
       </w:r>
-      <w:proofErr w:type="spellEnd"/>
     </w:p>
     <w:p>
       <w:pPr>
@@ -1377,11 +978,9 @@
           <w:numId w:val="8"/>
         </w:numPr>
       </w:pPr>
-      <w:proofErr w:type="spellStart"/>
       <w:r>
         <w:t>Elif</w:t>
       </w:r>
-      <w:proofErr w:type="spellEnd"/>
     </w:p>
     <w:p>
       <w:pPr>
@@ -1391,11 +990,9 @@
           <w:numId w:val="8"/>
         </w:numPr>
       </w:pPr>
-      <w:proofErr w:type="spellStart"/>
       <w:r>
         <w:t>While</w:t>
       </w:r>
-      <w:proofErr w:type="spellEnd"/>
     </w:p>
     <w:p>
       <w:pPr>
@@ -1405,11 +1002,9 @@
           <w:numId w:val="8"/>
         </w:numPr>
       </w:pPr>
-      <w:proofErr w:type="spellStart"/>
       <w:r>
         <w:t>For</w:t>
       </w:r>
-      <w:proofErr w:type="spellEnd"/>
     </w:p>
     <w:p>
       <w:r>
@@ -1424,13 +1019,8 @@
           <w:numId w:val="9"/>
         </w:numPr>
       </w:pPr>
-      <w:proofErr w:type="spellStart"/>
-      <w:r>
-        <w:t>If</w:t>
-      </w:r>
-      <w:proofErr w:type="spellEnd"/>
-      <w:r>
-        <w:t>: si se cumple una condición se ejecuta</w:t>
+      <w:r>
+        <w:t>If: si se cumple una condición se ejecuta</w:t>
       </w:r>
     </w:p>
     <w:p>
@@ -1441,13 +1031,8 @@
           <w:numId w:val="9"/>
         </w:numPr>
       </w:pPr>
-      <w:proofErr w:type="spellStart"/>
-      <w:r>
-        <w:t>If-else</w:t>
-      </w:r>
-      <w:proofErr w:type="spellEnd"/>
-      <w:r>
-        <w:t>: si se ejecuta una condición se ejecuta y si no se ejecuta algo mas</w:t>
+      <w:r>
+        <w:t>If-else: si se ejecuta una condición se ejecuta y si no se ejecuta algo mas</w:t>
       </w:r>
     </w:p>
     <w:p>
@@ -1458,13 +1043,8 @@
           <w:numId w:val="9"/>
         </w:numPr>
       </w:pPr>
-      <w:proofErr w:type="spellStart"/>
-      <w:r>
-        <w:t>Elif</w:t>
-      </w:r>
-      <w:proofErr w:type="spellEnd"/>
-      <w:r>
-        <w:t>: multi condiciones</w:t>
+      <w:r>
+        <w:t>Elif: multi condiciones</w:t>
       </w:r>
     </w:p>
     <w:p>
@@ -1480,21 +1060,8 @@
           <w:numId w:val="8"/>
         </w:numPr>
       </w:pPr>
-      <w:proofErr w:type="spellStart"/>
-      <w:r>
-        <w:t>While</w:t>
-      </w:r>
-      <w:proofErr w:type="spellEnd"/>
-      <w:r>
-        <w:t xml:space="preserve">: se utiliza para crear bucles que se </w:t>
-      </w:r>
-      <w:proofErr w:type="spellStart"/>
-      <w:r>
-        <w:t>ejecturan</w:t>
-      </w:r>
-      <w:proofErr w:type="spellEnd"/>
-      <w:r>
-        <w:t xml:space="preserve"> mientras una condición especifica sea verdadera.</w:t>
+      <w:r>
+        <w:t>While: se utiliza para crear bucles que se ejecturan mientras una condición especifica sea verdadera.</w:t>
       </w:r>
     </w:p>
     <w:p>
@@ -1505,29 +1072,8 @@
           <w:numId w:val="8"/>
         </w:numPr>
       </w:pPr>
-      <w:proofErr w:type="spellStart"/>
-      <w:r>
-        <w:t>For</w:t>
-      </w:r>
-      <w:proofErr w:type="spellEnd"/>
-      <w:r>
-        <w:t xml:space="preserve"> se utiliza para iterar sobre una secuencia </w:t>
-      </w:r>
-      <w:proofErr w:type="gramStart"/>
-      <w:r>
-        <w:t>( como</w:t>
-      </w:r>
-      <w:proofErr w:type="gramEnd"/>
-      <w:r>
-        <w:t xml:space="preserve"> una lista, tupla, cadena, </w:t>
-      </w:r>
-      <w:proofErr w:type="spellStart"/>
-      <w:r>
-        <w:t>etc</w:t>
-      </w:r>
-      <w:proofErr w:type="spellEnd"/>
-      <w:r>
-        <w:t>) o un rango especifico de valores.</w:t>
+      <w:r>
+        <w:t>For se utiliza para iterar sobre una secuencia ( como una lista, tupla, cadena, etc) o un rango especifico de valores.</w:t>
       </w:r>
     </w:p>
     <w:p>
@@ -1543,47 +1089,13 @@
     </w:p>
     <w:p>
       <w:r>
-        <w:t xml:space="preserve">Por último, pueden existir diferentes tipos de perro. Podemos tener uno que se llama </w:t>
-      </w:r>
-      <w:proofErr w:type="spellStart"/>
-      <w:r>
-        <w:t>Toby</w:t>
-      </w:r>
-      <w:proofErr w:type="spellEnd"/>
-      <w:r>
-        <w:t xml:space="preserve"> o el del vecino que se llama </w:t>
-      </w:r>
-      <w:proofErr w:type="spellStart"/>
-      <w:r>
-        <w:t>Laika</w:t>
-      </w:r>
-      <w:proofErr w:type="spellEnd"/>
-      <w:r>
-        <w:t xml:space="preserve">. Llamaremos a estos diferentes tipos de perro objetos. Es decir, el concepto abstracto de perro es la clase, pero </w:t>
-      </w:r>
-      <w:proofErr w:type="spellStart"/>
-      <w:r>
-        <w:t>Toby</w:t>
-      </w:r>
-      <w:proofErr w:type="spellEnd"/>
-      <w:r>
-        <w:t xml:space="preserve"> o cualquier otro perro particular será el objeto.</w:t>
-      </w:r>
-    </w:p>
-    <w:p>
-      <w:proofErr w:type="gramStart"/>
-      <w:r>
-        <w:t xml:space="preserve">Que es la </w:t>
-      </w:r>
-      <w:proofErr w:type="spellStart"/>
-      <w:r>
-        <w:t>poo</w:t>
-      </w:r>
-      <w:proofErr w:type="spellEnd"/>
-      <w:r>
-        <w:t>?</w:t>
-      </w:r>
-      <w:proofErr w:type="gramEnd"/>
+        <w:t>Por último, pueden existir diferentes tipos de perro. Podemos tener uno que se llama Toby o el del vecino que se llama Laika. Llamaremos a estos diferentes tipos de perro objetos. Es decir, el concepto abstracto de perro es la clase, pero Toby o cualquier otro perro particular será el objeto.</w:t>
+      </w:r>
+    </w:p>
+    <w:p>
+      <w:r>
+        <w:t>Que es la poo?</w:t>
+      </w:r>
     </w:p>
     <w:p>
       <w:r>
@@ -1591,13 +1103,8 @@
       </w:r>
     </w:p>
     <w:p>
-      <w:proofErr w:type="gramStart"/>
-      <w:r>
-        <w:t>Para que sirve la POO?</w:t>
-      </w:r>
-      <w:proofErr w:type="gramEnd"/>
-      <w:r>
-        <w:t xml:space="preserve"> </w:t>
+      <w:r>
+        <w:t xml:space="preserve">Para que sirve la POO? </w:t>
       </w:r>
     </w:p>
     <w:p>
@@ -1606,36 +1113,18 @@
       </w:r>
     </w:p>
     <w:p>
-      <w:proofErr w:type="gramStart"/>
       <w:r>
         <w:t>Que es una clase?</w:t>
       </w:r>
-      <w:proofErr w:type="gramEnd"/>
-    </w:p>
-    <w:p>
-      <w:r>
-        <w:t xml:space="preserve">Una </w:t>
-      </w:r>
-      <w:proofErr w:type="spellStart"/>
-      <w:r>
-        <w:t>clas</w:t>
-      </w:r>
-      <w:proofErr w:type="spellEnd"/>
-      <w:r>
-        <w:t xml:space="preserve"> es una plantilla que define un conjunto de atributos y métodos que pueden ser utilizados para crear objetos. </w:t>
-      </w:r>
-    </w:p>
-    <w:p>
-      <w:r>
-        <w:t xml:space="preserve">Para crear una clase en Python, se utiliza la palabra clave </w:t>
-      </w:r>
-      <w:proofErr w:type="spellStart"/>
-      <w:r>
-        <w:t>class</w:t>
-      </w:r>
-      <w:proofErr w:type="spellEnd"/>
-      <w:r>
-        <w:t>.</w:t>
+    </w:p>
+    <w:p>
+      <w:r>
+        <w:t xml:space="preserve">Una clas es una plantilla que define un conjunto de atributos y métodos que pueden ser utilizados para crear objetos. </w:t>
+      </w:r>
+    </w:p>
+    <w:p>
+      <w:r>
+        <w:t>Para crear una clase en Python, se utiliza la palabra clave class.</w:t>
       </w:r>
     </w:p>
     <w:p>
@@ -1650,23 +1139,13 @@
     </w:p>
     <w:p>
       <w:r>
-        <w:t xml:space="preserve">En otras palabras, los atributos son como las propiedades de un objeto. Por ejemplo, un </w:t>
-      </w:r>
-      <w:proofErr w:type="spellStart"/>
-      <w:r>
-        <w:t>obketo</w:t>
-      </w:r>
-      <w:proofErr w:type="spellEnd"/>
-      <w:r>
-        <w:t xml:space="preserve"> Persona podría tener atributos como nombre, edad y afición.</w:t>
-      </w:r>
-    </w:p>
-    <w:p>
-      <w:proofErr w:type="gramStart"/>
+        <w:t>En otras palabras, los atributos son como las propiedades de un objeto. Por ejemplo, un obketo Persona podría tener atributos como nombre, edad y afición.</w:t>
+      </w:r>
+    </w:p>
+    <w:p>
       <w:r>
         <w:t>Que es un método?</w:t>
       </w:r>
-      <w:proofErr w:type="gramEnd"/>
     </w:p>
     <w:p>
       <w:r>
@@ -1679,11 +1158,9 @@
       </w:r>
     </w:p>
     <w:p>
-      <w:proofErr w:type="gramStart"/>
       <w:r>
         <w:t>Que es un objeto?</w:t>
       </w:r>
-      <w:proofErr w:type="gramEnd"/>
     </w:p>
     <w:p>
       <w:r>
@@ -1697,11 +1174,9 @@
       </w:r>
     </w:p>
     <w:p>
-      <w:proofErr w:type="gramStart"/>
       <w:r>
         <w:t>Que es el encapsulamiento?</w:t>
       </w:r>
-      <w:proofErr w:type="gramEnd"/>
     </w:p>
     <w:p>
       <w:r>
@@ -1715,47 +1190,52 @@
     </w:p>
     <w:p>
       <w:r>
-        <w:t xml:space="preserve">Modificadores de </w:t>
-      </w:r>
-      <w:proofErr w:type="spellStart"/>
-      <w:r>
-        <w:t>accesio</w:t>
-      </w:r>
-      <w:proofErr w:type="spellEnd"/>
-      <w:r>
-        <w:t xml:space="preserve">: se pueden usar </w:t>
-      </w:r>
-      <w:proofErr w:type="spellStart"/>
-      <w:r>
-        <w:t>palabres</w:t>
-      </w:r>
-      <w:proofErr w:type="spellEnd"/>
-      <w:r>
-        <w:t xml:space="preserve"> clave como </w:t>
-      </w:r>
-      <w:proofErr w:type="spellStart"/>
-      <w:r>
-        <w:t>public</w:t>
-      </w:r>
-      <w:proofErr w:type="spellEnd"/>
-      <w:r>
-        <w:t xml:space="preserve">, </w:t>
-      </w:r>
-      <w:proofErr w:type="spellStart"/>
-      <w:r>
-        <w:t>protected</w:t>
-      </w:r>
-      <w:proofErr w:type="spellEnd"/>
-      <w:r>
-        <w:t xml:space="preserve"> y </w:t>
-      </w:r>
-      <w:proofErr w:type="spellStart"/>
-      <w:r>
-        <w:t>private</w:t>
-      </w:r>
-      <w:proofErr w:type="spellEnd"/>
-      <w:r>
-        <w:t>.</w:t>
+        <w:t>Modificadores de accesio: se pueden usar palabres clave como public, protected y private.</w:t>
+      </w:r>
+    </w:p>
+    <w:p>
+      <w:r>
+        <w:t>Los 4 pilares de la POO</w:t>
+      </w:r>
+    </w:p>
+    <w:p>
+      <w:r>
+        <w:t>1-Abstraccion</w:t>
+      </w:r>
+    </w:p>
+    <w:p>
+      <w:r>
+        <w:t>La abstracción es la capacidad de centrarse en lo importante de algo, ignorando los detalles menos relevantes.</w:t>
+      </w:r>
+    </w:p>
+    <w:p>
+      <w:r>
+        <w:t>Consiste en identificar las características esenciales de un objeto y omitir los detalles irrelevantes. Es como definir un objeto a través de sus características principales sin entrar en detalles específicos.</w:t>
+      </w:r>
+    </w:p>
+    <w:p>
+      <w:r>
+        <w:t>En programación, el termino se refiere al énfasis en el “¿Que hace? ¿Mas que en el “Como lo hace?”</w:t>
+      </w:r>
+    </w:p>
+    <w:p>
+      <w:r>
+        <w:t>2- Encapsulamiento</w:t>
+      </w:r>
+    </w:p>
+    <w:p>
+      <w:r>
+        <w:t>Es la técnica de ocultar los dertalles internos de un objeto y exponer solo lo que es necesario. Esto se logra definiendo los métodos de acceso y modificación de los datos, lo que permite proteger la integridad de los datos y l imitar el acceso externo.</w:t>
+      </w:r>
+    </w:p>
+    <w:p>
+      <w:r>
+        <w:t>3- Herencia</w:t>
+      </w:r>
+    </w:p>
+    <w:p>
+      <w:r>
+        <w:t>Permite que una clase (llamada subclase o clase derivada) herede propiedades y comportamientos de otra clase (llamada clase base o clase padre). Esto facilita la reutilización del código y la organización jerárquica de las clases.</w:t>
       </w:r>
     </w:p>
     <w:p/>

</xml_diff>

<commit_message>
Ultimas dos practicas de este curos, la ultima esta pendiente de agregarse
</commit_message>
<xml_diff>
--- a/WORD/Que es Python.docx
+++ b/WORD/Que es Python.docx
@@ -14,7 +14,7 @@
           <w:lang w:val="en"/>
         </w:rPr>
         <w:drawing>
-          <wp:inline distT="0" distB="0" distL="0" distR="0" wp14:anchorId="2FF33091" wp14:editId="36023633">
+          <wp:inline distT="0" distB="0" distL="0" distR="0" wp14:anchorId="2FF33091" wp14:editId="7BCE836D">
             <wp:extent cx="4305300" cy="2247900"/>
             <wp:effectExtent l="0" t="0" r="0" b="0"/>
             <wp:docPr id="1053316085" name="Imagen 2" descr="Tabla&#10;&#10;Descripción generada automáticamente con confianza baja"/>
@@ -1238,9 +1238,52 @@
         <w:t>Permite que una clase (llamada subclase o clase derivada) herede propiedades y comportamientos de otra clase (llamada clase base o clase padre). Esto facilita la reutilización del código y la organización jerárquica de las clases.</w:t>
       </w:r>
     </w:p>
-    <w:p/>
-    <w:p/>
-    <w:p/>
+    <w:p>
+      <w:r>
+        <w:t>4- Polimorfismo</w:t>
+      </w:r>
+    </w:p>
+    <w:p>
+      <w:r>
+        <w:t>Es la capacidad de un objeto para tomar muchas formas. Permite que un objeto pueda comportarse de diferentes maneras según el contexto en el que se utiliza. Esto se puede lograr mediante la sobrecarga de métodos, la implementación de interfaces o la aplicación de clases abstractas.</w:t>
+      </w:r>
+    </w:p>
+    <w:p>
+      <w:r>
+        <w:lastRenderedPageBreak/>
+        <w:t>descripción</w:t>
+      </w:r>
+      <w:r>
+        <w:t xml:space="preserve"> simple</w:t>
+      </w:r>
+    </w:p>
+    <w:p>
+      <w:r>
+        <w:t xml:space="preserve">El polimorfismo en programación orientada a objetos (POO) es como tener un control remoto que puede controlar diferentes dispositivos, como un televisor, un reproductor de DVD o un sistema de sonido, pero los botones tienen diferentes funciones dependiendo del dispositivo que estes usando. </w:t>
+      </w:r>
+    </w:p>
+    <w:p>
+      <w:r>
+        <w:t>Por ejemplo, el botón de “play” en el control remoto puede reproducir un DVD cuando estas usando el reproductor de DVD, pero puede cambiar de canal cuando estas usando el televisor. Aunque el botón hace cosas diferentes, sigue siendo el mismo botón ”play”  en el control remoto. Esto es similar al polimorfismo en POO: un método o función puede comportarse de manera diferente en diferentes situaciones.</w:t>
+      </w:r>
+    </w:p>
+    <w:p>
+      <w:r>
+        <w:t>Descripcion simple 2</w:t>
+      </w:r>
+    </w:p>
+    <w:p>
+      <w:r>
+        <w:t>Supongamos que Facebook tiene diferentes tipos de publicaciones: publicaciones de texto, publicaciones de fotos y publicaciones de videos. Cada tipo de publicación tiene su propio método para mostrar el contenido. En este caso, el polimorfismo nos permite llamar al mismo método mostrar_contenido() en diferentes tipos de publicaciones, pero cada tipo de publicación realiza la acción de mostrar el contenido de manera diferente.</w:t>
+      </w:r>
+    </w:p>
+    <w:p>
+      <w:pPr>
+        <w:rPr>
+          <w:u w:val="single"/>
+        </w:rPr>
+      </w:pPr>
+    </w:p>
     <w:p/>
     <w:p/>
     <w:p/>

</xml_diff>